<commit_message>
Página de bienvenida con about blank, ejercicio de sinónimos con palabras desconocidas
</commit_message>
<xml_diff>
--- a/plan-estudios/septimo/ii/temas/cuestionario.docx
+++ b/plan-estudios/septimo/ii/temas/cuestionario.docx
@@ -562,7 +562,7 @@
     </w:p>
     <w:tbl>
       <w:tblPr>
-        <w:tblW w:w="5000" w:type="pct"/>
+        <w:tblW w:w="9983" w:type="dxa"/>
         <w:jc w:val="left"/>
         <w:tblInd w:w="-5" w:type="dxa"/>
         <w:tblLayout w:type="fixed"/>
@@ -574,16 +574,16 @@
         </w:tblCellMar>
       </w:tblPr>
       <w:tblGrid>
-        <w:gridCol w:w="854"/>
-        <w:gridCol w:w="5593"/>
-        <w:gridCol w:w="1606"/>
-        <w:gridCol w:w="1918"/>
+        <w:gridCol w:w="853"/>
+        <w:gridCol w:w="7197"/>
+        <w:gridCol w:w="950"/>
+        <w:gridCol w:w="983"/>
       </w:tblGrid>
       <w:tr>
         <w:trPr/>
         <w:tc>
           <w:tcPr>
-            <w:tcW w:w="854" w:type="dxa"/>
+            <w:tcW w:w="853" w:type="dxa"/>
             <w:vMerge w:val="restart"/>
             <w:tcBorders>
               <w:top w:val="single" w:sz="4" w:space="0" w:color="000000"/>
@@ -595,16 +595,22 @@
             <w:pPr>
               <w:pStyle w:val="Contenidodelatabla"/>
               <w:widowControl w:val="false"/>
-              <w:rPr/>
-            </w:pPr>
-            <w:r>
-              <w:rPr/>
-            </w:r>
-          </w:p>
-        </w:tc>
-        <w:tc>
-          <w:tcPr>
-            <w:tcW w:w="5593" w:type="dxa"/>
+              <w:rPr>
+                <w:sz w:val="28"/>
+                <w:szCs w:val="28"/>
+              </w:rPr>
+            </w:pPr>
+            <w:r>
+              <w:rPr>
+                <w:sz w:val="28"/>
+                <w:szCs w:val="28"/>
+              </w:rPr>
+            </w:r>
+          </w:p>
+        </w:tc>
+        <w:tc>
+          <w:tcPr>
+            <w:tcW w:w="7197" w:type="dxa"/>
             <w:vMerge w:val="restart"/>
             <w:tcBorders>
               <w:top w:val="single" w:sz="4" w:space="0" w:color="000000"/>
@@ -616,6 +622,7 @@
             <w:pPr>
               <w:pStyle w:val="Contenidodelatabla"/>
               <w:widowControl w:val="false"/>
+              <w:jc w:val="center"/>
               <w:rPr>
                 <w:b/>
                 <w:bCs/>
@@ -623,8 +630,27 @@
             </w:pPr>
             <w:r>
               <w:rPr>
+                <w:sz w:val="36"/>
+                <w:szCs w:val="36"/>
+              </w:rPr>
+            </w:r>
+          </w:p>
+          <w:p>
+            <w:pPr>
+              <w:pStyle w:val="Contenidodelatabla"/>
+              <w:widowControl w:val="false"/>
+              <w:jc w:val="center"/>
+              <w:rPr>
+                <w:sz w:val="36"/>
+                <w:szCs w:val="36"/>
+              </w:rPr>
+            </w:pPr>
+            <w:r>
+              <w:rPr>
                 <w:b/>
                 <w:bCs/>
+                <w:sz w:val="36"/>
+                <w:szCs w:val="36"/>
               </w:rPr>
               <w:t>ORACIÓN</w:t>
             </w:r>
@@ -632,7 +658,7 @@
         </w:tc>
         <w:tc>
           <w:tcPr>
-            <w:tcW w:w="3524" w:type="dxa"/>
+            <w:tcW w:w="1933" w:type="dxa"/>
             <w:gridSpan w:val="2"/>
             <w:tcBorders>
               <w:top w:val="single" w:sz="4" w:space="0" w:color="000000"/>
@@ -645,15 +671,18 @@
             <w:pPr>
               <w:pStyle w:val="Contenidodelatabla"/>
               <w:widowControl w:val="false"/>
+              <w:jc w:val="center"/>
+              <w:rPr>
+                <w:sz w:val="24"/>
+                <w:szCs w:val="24"/>
+              </w:rPr>
+            </w:pPr>
+            <w:r>
               <w:rPr>
                 <w:b/>
                 <w:bCs/>
-              </w:rPr>
-            </w:pPr>
-            <w:r>
-              <w:rPr>
-                <w:b/>
-                <w:bCs/>
+                <w:sz w:val="24"/>
+                <w:szCs w:val="24"/>
               </w:rPr>
               <w:t>¿CONCUERDA?</w:t>
             </w:r>
@@ -664,7 +693,7 @@
         <w:trPr/>
         <w:tc>
           <w:tcPr>
-            <w:tcW w:w="854" w:type="dxa"/>
+            <w:tcW w:w="853" w:type="dxa"/>
             <w:vMerge w:val="continue"/>
             <w:tcBorders>
               <w:top w:val="single" w:sz="4" w:space="0" w:color="000000"/>
@@ -676,16 +705,22 @@
             <w:pPr>
               <w:pStyle w:val="Contenidodelatabla"/>
               <w:widowControl w:val="false"/>
-              <w:rPr/>
-            </w:pPr>
-            <w:r>
-              <w:rPr/>
-            </w:r>
-          </w:p>
-        </w:tc>
-        <w:tc>
-          <w:tcPr>
-            <w:tcW w:w="5593" w:type="dxa"/>
+              <w:rPr>
+                <w:sz w:val="28"/>
+                <w:szCs w:val="28"/>
+              </w:rPr>
+            </w:pPr>
+            <w:r>
+              <w:rPr>
+                <w:sz w:val="28"/>
+                <w:szCs w:val="28"/>
+              </w:rPr>
+            </w:r>
+          </w:p>
+        </w:tc>
+        <w:tc>
+          <w:tcPr>
+            <w:tcW w:w="7197" w:type="dxa"/>
             <w:vMerge w:val="continue"/>
             <w:tcBorders>
               <w:top w:val="single" w:sz="4" w:space="0" w:color="000000"/>
@@ -700,64 +735,74 @@
               <w:rPr>
                 <w:b/>
                 <w:bCs/>
+                <w:sz w:val="28"/>
+                <w:szCs w:val="28"/>
               </w:rPr>
             </w:pPr>
             <w:r>
               <w:rPr>
                 <w:b/>
                 <w:bCs/>
-              </w:rPr>
-            </w:r>
-          </w:p>
-        </w:tc>
-        <w:tc>
-          <w:tcPr>
-            <w:tcW w:w="1606" w:type="dxa"/>
-            <w:tcBorders>
-              <w:left w:val="single" w:sz="4" w:space="0" w:color="000000"/>
-              <w:bottom w:val="single" w:sz="4" w:space="0" w:color="000000"/>
-            </w:tcBorders>
-          </w:tcPr>
-          <w:p>
-            <w:pPr>
-              <w:pStyle w:val="Contenidodelatabla"/>
-              <w:widowControl w:val="false"/>
+                <w:sz w:val="28"/>
+                <w:szCs w:val="28"/>
+              </w:rPr>
+            </w:r>
+          </w:p>
+        </w:tc>
+        <w:tc>
+          <w:tcPr>
+            <w:tcW w:w="950" w:type="dxa"/>
+            <w:tcBorders>
+              <w:left w:val="single" w:sz="4" w:space="0" w:color="000000"/>
+              <w:bottom w:val="single" w:sz="4" w:space="0" w:color="000000"/>
+            </w:tcBorders>
+          </w:tcPr>
+          <w:p>
+            <w:pPr>
+              <w:pStyle w:val="Contenidodelatabla"/>
+              <w:widowControl w:val="false"/>
+              <w:jc w:val="center"/>
+              <w:rPr>
+                <w:sz w:val="28"/>
+                <w:szCs w:val="28"/>
+              </w:rPr>
+            </w:pPr>
+            <w:r>
               <w:rPr>
                 <w:b/>
                 <w:bCs/>
+                <w:sz w:val="28"/>
+                <w:szCs w:val="28"/>
+              </w:rPr>
+              <w:t>SI</w:t>
+            </w:r>
+          </w:p>
+        </w:tc>
+        <w:tc>
+          <w:tcPr>
+            <w:tcW w:w="983" w:type="dxa"/>
+            <w:tcBorders>
+              <w:left w:val="single" w:sz="4" w:space="0" w:color="000000"/>
+              <w:bottom w:val="single" w:sz="4" w:space="0" w:color="000000"/>
+              <w:right w:val="single" w:sz="4" w:space="0" w:color="000000"/>
+            </w:tcBorders>
+          </w:tcPr>
+          <w:p>
+            <w:pPr>
+              <w:pStyle w:val="Contenidodelatabla"/>
+              <w:widowControl w:val="false"/>
+              <w:jc w:val="center"/>
+              <w:rPr>
+                <w:sz w:val="28"/>
+                <w:szCs w:val="28"/>
               </w:rPr>
             </w:pPr>
             <w:r>
               <w:rPr>
                 <w:b/>
                 <w:bCs/>
-              </w:rPr>
-              <w:t>SI</w:t>
-            </w:r>
-          </w:p>
-        </w:tc>
-        <w:tc>
-          <w:tcPr>
-            <w:tcW w:w="1918" w:type="dxa"/>
-            <w:tcBorders>
-              <w:left w:val="single" w:sz="4" w:space="0" w:color="000000"/>
-              <w:bottom w:val="single" w:sz="4" w:space="0" w:color="000000"/>
-              <w:right w:val="single" w:sz="4" w:space="0" w:color="000000"/>
-            </w:tcBorders>
-          </w:tcPr>
-          <w:p>
-            <w:pPr>
-              <w:pStyle w:val="Contenidodelatabla"/>
-              <w:widowControl w:val="false"/>
-              <w:rPr>
-                <w:b/>
-                <w:bCs/>
-              </w:rPr>
-            </w:pPr>
-            <w:r>
-              <w:rPr>
-                <w:b/>
-                <w:bCs/>
+                <w:sz w:val="28"/>
+                <w:szCs w:val="28"/>
               </w:rPr>
               <w:t>NO</w:t>
             </w:r>
@@ -768,77 +813,101 @@
         <w:trPr/>
         <w:tc>
           <w:tcPr>
-            <w:tcW w:w="854" w:type="dxa"/>
-            <w:tcBorders>
-              <w:left w:val="single" w:sz="4" w:space="0" w:color="000000"/>
-              <w:bottom w:val="single" w:sz="4" w:space="0" w:color="000000"/>
-            </w:tcBorders>
-          </w:tcPr>
-          <w:p>
-            <w:pPr>
-              <w:pStyle w:val="Contenidodelatabla"/>
-              <w:widowControl w:val="false"/>
-              <w:rPr/>
-            </w:pPr>
-            <w:r>
-              <w:rPr/>
+            <w:tcW w:w="853" w:type="dxa"/>
+            <w:tcBorders>
+              <w:left w:val="single" w:sz="4" w:space="0" w:color="000000"/>
+              <w:bottom w:val="single" w:sz="4" w:space="0" w:color="000000"/>
+            </w:tcBorders>
+          </w:tcPr>
+          <w:p>
+            <w:pPr>
+              <w:pStyle w:val="Contenidodelatabla"/>
+              <w:widowControl w:val="false"/>
+              <w:rPr>
+                <w:sz w:val="36"/>
+                <w:szCs w:val="36"/>
+              </w:rPr>
+            </w:pPr>
+            <w:r>
+              <w:rPr>
+                <w:sz w:val="36"/>
+                <w:szCs w:val="36"/>
+              </w:rPr>
               <w:t>1.</w:t>
             </w:r>
           </w:p>
         </w:tc>
         <w:tc>
           <w:tcPr>
-            <w:tcW w:w="5593" w:type="dxa"/>
-            <w:tcBorders>
-              <w:left w:val="single" w:sz="4" w:space="0" w:color="000000"/>
-              <w:bottom w:val="single" w:sz="4" w:space="0" w:color="000000"/>
-            </w:tcBorders>
-          </w:tcPr>
-          <w:p>
-            <w:pPr>
-              <w:pStyle w:val="Contenidodelatabla"/>
-              <w:widowControl w:val="false"/>
-              <w:rPr/>
-            </w:pPr>
-            <w:r>
-              <w:rPr/>
+            <w:tcW w:w="7197" w:type="dxa"/>
+            <w:tcBorders>
+              <w:left w:val="single" w:sz="4" w:space="0" w:color="000000"/>
+              <w:bottom w:val="single" w:sz="4" w:space="0" w:color="000000"/>
+            </w:tcBorders>
+          </w:tcPr>
+          <w:p>
+            <w:pPr>
+              <w:pStyle w:val="Contenidodelatabla"/>
+              <w:widowControl w:val="false"/>
+              <w:rPr>
+                <w:sz w:val="36"/>
+                <w:szCs w:val="36"/>
+              </w:rPr>
+            </w:pPr>
+            <w:r>
+              <w:rPr>
+                <w:sz w:val="36"/>
+                <w:szCs w:val="36"/>
+              </w:rPr>
               <w:t xml:space="preserve">Los agricultores </w:t>
             </w:r>
             <w:r>
               <w:rPr>
                 <w:b/>
                 <w:bCs/>
+                <w:color w:val="C9211E"/>
+                <w:sz w:val="36"/>
+                <w:szCs w:val="36"/>
               </w:rPr>
               <w:t>cosechará</w:t>
             </w:r>
             <w:r>
-              <w:rPr/>
+              <w:rPr>
+                <w:sz w:val="36"/>
+                <w:szCs w:val="36"/>
+              </w:rPr>
               <w:t xml:space="preserve"> el siguiente mes</w:t>
             </w:r>
           </w:p>
         </w:tc>
         <w:tc>
           <w:tcPr>
-            <w:tcW w:w="1606" w:type="dxa"/>
-            <w:tcBorders>
-              <w:left w:val="single" w:sz="4" w:space="0" w:color="000000"/>
-              <w:bottom w:val="single" w:sz="4" w:space="0" w:color="000000"/>
-            </w:tcBorders>
-          </w:tcPr>
-          <w:p>
-            <w:pPr>
-              <w:pStyle w:val="Contenidodelatabla"/>
-              <w:widowControl w:val="false"/>
-              <w:rPr/>
-            </w:pPr>
-            <w:r>
-              <w:rPr/>
-            </w:r>
-          </w:p>
-        </w:tc>
-        <w:tc>
-          <w:tcPr>
-            <w:tcW w:w="1918" w:type="dxa"/>
+            <w:tcW w:w="950" w:type="dxa"/>
+            <w:tcBorders>
+              <w:left w:val="single" w:sz="4" w:space="0" w:color="000000"/>
+              <w:bottom w:val="single" w:sz="4" w:space="0" w:color="000000"/>
+            </w:tcBorders>
+          </w:tcPr>
+          <w:p>
+            <w:pPr>
+              <w:pStyle w:val="Contenidodelatabla"/>
+              <w:widowControl w:val="false"/>
+              <w:rPr>
+                <w:sz w:val="28"/>
+                <w:szCs w:val="28"/>
+              </w:rPr>
+            </w:pPr>
+            <w:r>
+              <w:rPr>
+                <w:sz w:val="28"/>
+                <w:szCs w:val="28"/>
+              </w:rPr>
+            </w:r>
+          </w:p>
+        </w:tc>
+        <w:tc>
+          <w:tcPr>
+            <w:tcW w:w="983" w:type="dxa"/>
             <w:tcBorders>
               <w:left w:val="single" w:sz="4" w:space="0" w:color="000000"/>
               <w:bottom w:val="single" w:sz="4" w:space="0" w:color="000000"/>
@@ -849,10 +918,16 @@
             <w:pPr>
               <w:pStyle w:val="Contenidodelatabla"/>
               <w:widowControl w:val="false"/>
-              <w:rPr/>
-            </w:pPr>
-            <w:r>
-              <w:rPr/>
+              <w:rPr>
+                <w:sz w:val="28"/>
+                <w:szCs w:val="28"/>
+              </w:rPr>
+            </w:pPr>
+            <w:r>
+              <w:rPr>
+                <w:sz w:val="28"/>
+                <w:szCs w:val="28"/>
+              </w:rPr>
             </w:r>
           </w:p>
         </w:tc>
@@ -861,7 +936,7 @@
         <w:trPr/>
         <w:tc>
           <w:tcPr>
-            <w:tcW w:w="9971" w:type="dxa"/>
+            <w:tcW w:w="9983" w:type="dxa"/>
             <w:gridSpan w:val="4"/>
             <w:tcBorders>
               <w:left w:val="single" w:sz="4" w:space="0" w:color="000000"/>
@@ -873,10 +948,16 @@
             <w:pPr>
               <w:pStyle w:val="Contenidodelatabla"/>
               <w:widowControl w:val="false"/>
-              <w:rPr/>
-            </w:pPr>
-            <w:r>
-              <w:rPr/>
+              <w:rPr>
+                <w:sz w:val="36"/>
+                <w:szCs w:val="36"/>
+              </w:rPr>
+            </w:pPr>
+            <w:r>
+              <w:rPr>
+                <w:sz w:val="36"/>
+                <w:szCs w:val="36"/>
+              </w:rPr>
               <w:t>(Verbo)</w:t>
             </w:r>
           </w:p>
@@ -886,7 +967,7 @@
         <w:trPr/>
         <w:tc>
           <w:tcPr>
-            <w:tcW w:w="9971" w:type="dxa"/>
+            <w:tcW w:w="9983" w:type="dxa"/>
             <w:gridSpan w:val="4"/>
             <w:tcBorders>
               <w:left w:val="single" w:sz="4" w:space="0" w:color="000000"/>
@@ -898,10 +979,16 @@
             <w:pPr>
               <w:pStyle w:val="Contenidodelatabla"/>
               <w:widowControl w:val="false"/>
-              <w:rPr/>
-            </w:pPr>
-            <w:r>
-              <w:rPr/>
+              <w:rPr>
+                <w:sz w:val="36"/>
+                <w:szCs w:val="36"/>
+              </w:rPr>
+            </w:pPr>
+            <w:r>
+              <w:rPr>
+                <w:sz w:val="36"/>
+                <w:szCs w:val="36"/>
+              </w:rPr>
               <w:t>(Sujeto)</w:t>
             </w:r>
           </w:p>
@@ -911,77 +998,111 @@
         <w:trPr/>
         <w:tc>
           <w:tcPr>
-            <w:tcW w:w="854" w:type="dxa"/>
-            <w:tcBorders>
-              <w:left w:val="single" w:sz="4" w:space="0" w:color="000000"/>
-              <w:bottom w:val="single" w:sz="4" w:space="0" w:color="000000"/>
-            </w:tcBorders>
-          </w:tcPr>
-          <w:p>
-            <w:pPr>
-              <w:pStyle w:val="Contenidodelatabla"/>
-              <w:widowControl w:val="false"/>
-              <w:rPr/>
-            </w:pPr>
-            <w:r>
-              <w:rPr/>
+            <w:tcW w:w="853" w:type="dxa"/>
+            <w:tcBorders>
+              <w:left w:val="single" w:sz="4" w:space="0" w:color="000000"/>
+              <w:bottom w:val="single" w:sz="4" w:space="0" w:color="000000"/>
+            </w:tcBorders>
+          </w:tcPr>
+          <w:p>
+            <w:pPr>
+              <w:pStyle w:val="Contenidodelatabla"/>
+              <w:widowControl w:val="false"/>
+              <w:rPr>
+                <w:sz w:val="36"/>
+                <w:szCs w:val="36"/>
+              </w:rPr>
+            </w:pPr>
+            <w:r>
+              <w:rPr>
+                <w:sz w:val="36"/>
+                <w:szCs w:val="36"/>
+              </w:rPr>
               <w:t>2.</w:t>
             </w:r>
           </w:p>
         </w:tc>
         <w:tc>
           <w:tcPr>
-            <w:tcW w:w="5593" w:type="dxa"/>
-            <w:tcBorders>
-              <w:left w:val="single" w:sz="4" w:space="0" w:color="000000"/>
-              <w:bottom w:val="single" w:sz="4" w:space="0" w:color="000000"/>
-            </w:tcBorders>
-          </w:tcPr>
-          <w:p>
-            <w:pPr>
-              <w:pStyle w:val="Contenidodelatabla"/>
-              <w:widowControl w:val="false"/>
-              <w:rPr/>
-            </w:pPr>
-            <w:r>
-              <w:rPr/>
+            <w:tcW w:w="7197" w:type="dxa"/>
+            <w:tcBorders>
+              <w:left w:val="single" w:sz="4" w:space="0" w:color="000000"/>
+              <w:bottom w:val="single" w:sz="4" w:space="0" w:color="000000"/>
+            </w:tcBorders>
+          </w:tcPr>
+          <w:p>
+            <w:pPr>
+              <w:pStyle w:val="Contenidodelatabla"/>
+              <w:widowControl w:val="false"/>
+              <w:rPr>
+                <w:sz w:val="36"/>
+                <w:szCs w:val="36"/>
+              </w:rPr>
+            </w:pPr>
+            <w:r>
+              <w:rPr>
+                <w:sz w:val="36"/>
+                <w:szCs w:val="36"/>
+              </w:rPr>
               <w:t xml:space="preserve">La autoridad </w:t>
             </w:r>
             <w:r>
               <w:rPr>
                 <w:b/>
                 <w:bCs/>
-              </w:rPr>
-              <w:t>habló</w:t>
-            </w:r>
-            <w:r>
-              <w:rPr/>
+                <w:color w:val="C9211E"/>
+                <w:sz w:val="36"/>
+                <w:szCs w:val="36"/>
+              </w:rPr>
+              <w:t>habl</w:t>
+            </w:r>
+            <w:r>
+              <w:rPr>
+                <w:b/>
+                <w:bCs/>
+                <w:color w:val="C9211E"/>
+                <w:sz w:val="36"/>
+                <w:szCs w:val="36"/>
+              </w:rPr>
+              <w:t>aron</w:t>
+            </w:r>
+            <w:r>
+              <w:rPr>
+                <w:sz w:val="36"/>
+                <w:szCs w:val="36"/>
+              </w:rPr>
               <w:t xml:space="preserve"> durante toda la asamblea</w:t>
             </w:r>
           </w:p>
         </w:tc>
         <w:tc>
           <w:tcPr>
-            <w:tcW w:w="1606" w:type="dxa"/>
-            <w:tcBorders>
-              <w:left w:val="single" w:sz="4" w:space="0" w:color="000000"/>
-              <w:bottom w:val="single" w:sz="4" w:space="0" w:color="000000"/>
-            </w:tcBorders>
-          </w:tcPr>
-          <w:p>
-            <w:pPr>
-              <w:pStyle w:val="Contenidodelatabla"/>
-              <w:widowControl w:val="false"/>
-              <w:rPr/>
-            </w:pPr>
-            <w:r>
-              <w:rPr/>
-            </w:r>
-          </w:p>
-        </w:tc>
-        <w:tc>
-          <w:tcPr>
-            <w:tcW w:w="1918" w:type="dxa"/>
+            <w:tcW w:w="950" w:type="dxa"/>
+            <w:tcBorders>
+              <w:left w:val="single" w:sz="4" w:space="0" w:color="000000"/>
+              <w:bottom w:val="single" w:sz="4" w:space="0" w:color="000000"/>
+            </w:tcBorders>
+          </w:tcPr>
+          <w:p>
+            <w:pPr>
+              <w:pStyle w:val="Contenidodelatabla"/>
+              <w:widowControl w:val="false"/>
+              <w:rPr>
+                <w:sz w:val="28"/>
+                <w:szCs w:val="28"/>
+              </w:rPr>
+            </w:pPr>
+            <w:r>
+              <w:rPr>
+                <w:sz w:val="28"/>
+                <w:szCs w:val="28"/>
+              </w:rPr>
+            </w:r>
+          </w:p>
+        </w:tc>
+        <w:tc>
+          <w:tcPr>
+            <w:tcW w:w="983" w:type="dxa"/>
             <w:tcBorders>
               <w:left w:val="single" w:sz="4" w:space="0" w:color="000000"/>
               <w:bottom w:val="single" w:sz="4" w:space="0" w:color="000000"/>
@@ -992,10 +1113,16 @@
             <w:pPr>
               <w:pStyle w:val="Contenidodelatabla"/>
               <w:widowControl w:val="false"/>
-              <w:rPr/>
-            </w:pPr>
-            <w:r>
-              <w:rPr/>
+              <w:rPr>
+                <w:sz w:val="28"/>
+                <w:szCs w:val="28"/>
+              </w:rPr>
+            </w:pPr>
+            <w:r>
+              <w:rPr>
+                <w:sz w:val="28"/>
+                <w:szCs w:val="28"/>
+              </w:rPr>
             </w:r>
           </w:p>
         </w:tc>
@@ -1004,7 +1131,7 @@
         <w:trPr/>
         <w:tc>
           <w:tcPr>
-            <w:tcW w:w="9971" w:type="dxa"/>
+            <w:tcW w:w="9983" w:type="dxa"/>
             <w:gridSpan w:val="4"/>
             <w:tcBorders>
               <w:left w:val="single" w:sz="4" w:space="0" w:color="000000"/>
@@ -1016,10 +1143,16 @@
             <w:pPr>
               <w:pStyle w:val="Contenidodelatabla"/>
               <w:widowControl w:val="false"/>
-              <w:rPr/>
-            </w:pPr>
-            <w:r>
-              <w:rPr/>
+              <w:rPr>
+                <w:sz w:val="36"/>
+                <w:szCs w:val="36"/>
+              </w:rPr>
+            </w:pPr>
+            <w:r>
+              <w:rPr>
+                <w:sz w:val="36"/>
+                <w:szCs w:val="36"/>
+              </w:rPr>
               <w:t>(Verbo)</w:t>
             </w:r>
           </w:p>
@@ -1029,7 +1162,7 @@
         <w:trPr/>
         <w:tc>
           <w:tcPr>
-            <w:tcW w:w="9971" w:type="dxa"/>
+            <w:tcW w:w="9983" w:type="dxa"/>
             <w:gridSpan w:val="4"/>
             <w:tcBorders>
               <w:left w:val="single" w:sz="4" w:space="0" w:color="000000"/>
@@ -1041,10 +1174,16 @@
             <w:pPr>
               <w:pStyle w:val="Contenidodelatabla"/>
               <w:widowControl w:val="false"/>
-              <w:rPr/>
-            </w:pPr>
-            <w:r>
-              <w:rPr/>
+              <w:rPr>
+                <w:sz w:val="36"/>
+                <w:szCs w:val="36"/>
+              </w:rPr>
+            </w:pPr>
+            <w:r>
+              <w:rPr>
+                <w:sz w:val="36"/>
+                <w:szCs w:val="36"/>
+              </w:rPr>
               <w:t>(Sujeto)</w:t>
             </w:r>
           </w:p>
@@ -1054,77 +1193,101 @@
         <w:trPr/>
         <w:tc>
           <w:tcPr>
-            <w:tcW w:w="854" w:type="dxa"/>
-            <w:tcBorders>
-              <w:left w:val="single" w:sz="4" w:space="0" w:color="000000"/>
-              <w:bottom w:val="single" w:sz="4" w:space="0" w:color="000000"/>
-            </w:tcBorders>
-          </w:tcPr>
-          <w:p>
-            <w:pPr>
-              <w:pStyle w:val="Contenidodelatabla"/>
-              <w:widowControl w:val="false"/>
-              <w:rPr/>
-            </w:pPr>
-            <w:r>
-              <w:rPr/>
+            <w:tcW w:w="853" w:type="dxa"/>
+            <w:tcBorders>
+              <w:left w:val="single" w:sz="4" w:space="0" w:color="000000"/>
+              <w:bottom w:val="single" w:sz="4" w:space="0" w:color="000000"/>
+            </w:tcBorders>
+          </w:tcPr>
+          <w:p>
+            <w:pPr>
+              <w:pStyle w:val="Contenidodelatabla"/>
+              <w:widowControl w:val="false"/>
+              <w:rPr>
+                <w:sz w:val="36"/>
+                <w:szCs w:val="36"/>
+              </w:rPr>
+            </w:pPr>
+            <w:r>
+              <w:rPr>
+                <w:sz w:val="36"/>
+                <w:szCs w:val="36"/>
+              </w:rPr>
               <w:t>3.</w:t>
             </w:r>
           </w:p>
         </w:tc>
         <w:tc>
           <w:tcPr>
-            <w:tcW w:w="5593" w:type="dxa"/>
-            <w:tcBorders>
-              <w:left w:val="single" w:sz="4" w:space="0" w:color="000000"/>
-              <w:bottom w:val="single" w:sz="4" w:space="0" w:color="000000"/>
-            </w:tcBorders>
-          </w:tcPr>
-          <w:p>
-            <w:pPr>
-              <w:pStyle w:val="Contenidodelatabla"/>
-              <w:widowControl w:val="false"/>
-              <w:rPr/>
-            </w:pPr>
-            <w:r>
-              <w:rPr/>
+            <w:tcW w:w="7197" w:type="dxa"/>
+            <w:tcBorders>
+              <w:left w:val="single" w:sz="4" w:space="0" w:color="000000"/>
+              <w:bottom w:val="single" w:sz="4" w:space="0" w:color="000000"/>
+            </w:tcBorders>
+          </w:tcPr>
+          <w:p>
+            <w:pPr>
+              <w:pStyle w:val="Contenidodelatabla"/>
+              <w:widowControl w:val="false"/>
+              <w:rPr>
+                <w:sz w:val="36"/>
+                <w:szCs w:val="36"/>
+              </w:rPr>
+            </w:pPr>
+            <w:r>
+              <w:rPr>
+                <w:sz w:val="36"/>
+                <w:szCs w:val="36"/>
+              </w:rPr>
               <w:t xml:space="preserve">La finca </w:t>
             </w:r>
             <w:r>
               <w:rPr>
                 <w:b/>
                 <w:bCs/>
+                <w:color w:val="C9211E"/>
+                <w:sz w:val="36"/>
+                <w:szCs w:val="36"/>
               </w:rPr>
               <w:t>tienen</w:t>
             </w:r>
             <w:r>
-              <w:rPr/>
+              <w:rPr>
+                <w:sz w:val="36"/>
+                <w:szCs w:val="36"/>
+              </w:rPr>
               <w:t xml:space="preserve"> varias parcelas</w:t>
             </w:r>
           </w:p>
         </w:tc>
         <w:tc>
           <w:tcPr>
-            <w:tcW w:w="1606" w:type="dxa"/>
-            <w:tcBorders>
-              <w:left w:val="single" w:sz="4" w:space="0" w:color="000000"/>
-              <w:bottom w:val="single" w:sz="4" w:space="0" w:color="000000"/>
-            </w:tcBorders>
-          </w:tcPr>
-          <w:p>
-            <w:pPr>
-              <w:pStyle w:val="Contenidodelatabla"/>
-              <w:widowControl w:val="false"/>
-              <w:rPr/>
-            </w:pPr>
-            <w:r>
-              <w:rPr/>
-            </w:r>
-          </w:p>
-        </w:tc>
-        <w:tc>
-          <w:tcPr>
-            <w:tcW w:w="1918" w:type="dxa"/>
+            <w:tcW w:w="950" w:type="dxa"/>
+            <w:tcBorders>
+              <w:left w:val="single" w:sz="4" w:space="0" w:color="000000"/>
+              <w:bottom w:val="single" w:sz="4" w:space="0" w:color="000000"/>
+            </w:tcBorders>
+          </w:tcPr>
+          <w:p>
+            <w:pPr>
+              <w:pStyle w:val="Contenidodelatabla"/>
+              <w:widowControl w:val="false"/>
+              <w:rPr>
+                <w:sz w:val="28"/>
+                <w:szCs w:val="28"/>
+              </w:rPr>
+            </w:pPr>
+            <w:r>
+              <w:rPr>
+                <w:sz w:val="28"/>
+                <w:szCs w:val="28"/>
+              </w:rPr>
+            </w:r>
+          </w:p>
+        </w:tc>
+        <w:tc>
+          <w:tcPr>
+            <w:tcW w:w="983" w:type="dxa"/>
             <w:tcBorders>
               <w:left w:val="single" w:sz="4" w:space="0" w:color="000000"/>
               <w:bottom w:val="single" w:sz="4" w:space="0" w:color="000000"/>
@@ -1135,10 +1298,16 @@
             <w:pPr>
               <w:pStyle w:val="Contenidodelatabla"/>
               <w:widowControl w:val="false"/>
-              <w:rPr/>
-            </w:pPr>
-            <w:r>
-              <w:rPr/>
+              <w:rPr>
+                <w:sz w:val="28"/>
+                <w:szCs w:val="28"/>
+              </w:rPr>
+            </w:pPr>
+            <w:r>
+              <w:rPr>
+                <w:sz w:val="28"/>
+                <w:szCs w:val="28"/>
+              </w:rPr>
             </w:r>
           </w:p>
         </w:tc>
@@ -1147,7 +1316,7 @@
         <w:trPr/>
         <w:tc>
           <w:tcPr>
-            <w:tcW w:w="9971" w:type="dxa"/>
+            <w:tcW w:w="9983" w:type="dxa"/>
             <w:gridSpan w:val="4"/>
             <w:tcBorders>
               <w:left w:val="single" w:sz="4" w:space="0" w:color="000000"/>
@@ -1159,10 +1328,16 @@
             <w:pPr>
               <w:pStyle w:val="Contenidodelatabla"/>
               <w:widowControl w:val="false"/>
-              <w:rPr/>
-            </w:pPr>
-            <w:r>
-              <w:rPr/>
+              <w:rPr>
+                <w:sz w:val="36"/>
+                <w:szCs w:val="36"/>
+              </w:rPr>
+            </w:pPr>
+            <w:r>
+              <w:rPr>
+                <w:sz w:val="36"/>
+                <w:szCs w:val="36"/>
+              </w:rPr>
               <w:t>(Verbo)</w:t>
             </w:r>
           </w:p>
@@ -1172,7 +1347,7 @@
         <w:trPr/>
         <w:tc>
           <w:tcPr>
-            <w:tcW w:w="9971" w:type="dxa"/>
+            <w:tcW w:w="9983" w:type="dxa"/>
             <w:gridSpan w:val="4"/>
             <w:tcBorders>
               <w:left w:val="single" w:sz="4" w:space="0" w:color="000000"/>
@@ -1184,10 +1359,16 @@
             <w:pPr>
               <w:pStyle w:val="Contenidodelatabla"/>
               <w:widowControl w:val="false"/>
-              <w:rPr/>
-            </w:pPr>
-            <w:r>
-              <w:rPr/>
+              <w:rPr>
+                <w:sz w:val="36"/>
+                <w:szCs w:val="36"/>
+              </w:rPr>
+            </w:pPr>
+            <w:r>
+              <w:rPr>
+                <w:sz w:val="36"/>
+                <w:szCs w:val="36"/>
+              </w:rPr>
               <w:t>(Sujeto)</w:t>
             </w:r>
           </w:p>
@@ -1197,77 +1378,101 @@
         <w:trPr/>
         <w:tc>
           <w:tcPr>
-            <w:tcW w:w="854" w:type="dxa"/>
-            <w:tcBorders>
-              <w:left w:val="single" w:sz="4" w:space="0" w:color="000000"/>
-              <w:bottom w:val="single" w:sz="4" w:space="0" w:color="000000"/>
-            </w:tcBorders>
-          </w:tcPr>
-          <w:p>
-            <w:pPr>
-              <w:pStyle w:val="Contenidodelatabla"/>
-              <w:widowControl w:val="false"/>
-              <w:rPr/>
-            </w:pPr>
-            <w:r>
-              <w:rPr/>
+            <w:tcW w:w="853" w:type="dxa"/>
+            <w:tcBorders>
+              <w:left w:val="single" w:sz="4" w:space="0" w:color="000000"/>
+              <w:bottom w:val="single" w:sz="4" w:space="0" w:color="000000"/>
+            </w:tcBorders>
+          </w:tcPr>
+          <w:p>
+            <w:pPr>
+              <w:pStyle w:val="Contenidodelatabla"/>
+              <w:widowControl w:val="false"/>
+              <w:rPr>
+                <w:sz w:val="36"/>
+                <w:szCs w:val="36"/>
+              </w:rPr>
+            </w:pPr>
+            <w:r>
+              <w:rPr>
+                <w:sz w:val="36"/>
+                <w:szCs w:val="36"/>
+              </w:rPr>
               <w:t>4.</w:t>
             </w:r>
           </w:p>
         </w:tc>
         <w:tc>
           <w:tcPr>
-            <w:tcW w:w="5593" w:type="dxa"/>
-            <w:tcBorders>
-              <w:left w:val="single" w:sz="4" w:space="0" w:color="000000"/>
-              <w:bottom w:val="single" w:sz="4" w:space="0" w:color="000000"/>
-            </w:tcBorders>
-          </w:tcPr>
-          <w:p>
-            <w:pPr>
-              <w:pStyle w:val="Contenidodelatabla"/>
-              <w:widowControl w:val="false"/>
-              <w:rPr/>
-            </w:pPr>
-            <w:r>
-              <w:rPr/>
+            <w:tcW w:w="7197" w:type="dxa"/>
+            <w:tcBorders>
+              <w:left w:val="single" w:sz="4" w:space="0" w:color="000000"/>
+              <w:bottom w:val="single" w:sz="4" w:space="0" w:color="000000"/>
+            </w:tcBorders>
+          </w:tcPr>
+          <w:p>
+            <w:pPr>
+              <w:pStyle w:val="Contenidodelatabla"/>
+              <w:widowControl w:val="false"/>
+              <w:rPr>
+                <w:sz w:val="36"/>
+                <w:szCs w:val="36"/>
+              </w:rPr>
+            </w:pPr>
+            <w:r>
+              <w:rPr>
+                <w:sz w:val="36"/>
+                <w:szCs w:val="36"/>
+              </w:rPr>
               <w:t xml:space="preserve">El pastor </w:t>
             </w:r>
             <w:r>
               <w:rPr>
                 <w:b/>
                 <w:bCs/>
+                <w:color w:val="C9211E"/>
+                <w:sz w:val="36"/>
+                <w:szCs w:val="36"/>
               </w:rPr>
               <w:t>oraron</w:t>
             </w:r>
             <w:r>
-              <w:rPr/>
+              <w:rPr>
+                <w:sz w:val="36"/>
+                <w:szCs w:val="36"/>
+              </w:rPr>
               <w:t xml:space="preserve"> por los enfermos</w:t>
             </w:r>
           </w:p>
         </w:tc>
         <w:tc>
           <w:tcPr>
-            <w:tcW w:w="1606" w:type="dxa"/>
-            <w:tcBorders>
-              <w:left w:val="single" w:sz="4" w:space="0" w:color="000000"/>
-              <w:bottom w:val="single" w:sz="4" w:space="0" w:color="000000"/>
-            </w:tcBorders>
-          </w:tcPr>
-          <w:p>
-            <w:pPr>
-              <w:pStyle w:val="Contenidodelatabla"/>
-              <w:widowControl w:val="false"/>
-              <w:rPr/>
-            </w:pPr>
-            <w:r>
-              <w:rPr/>
-            </w:r>
-          </w:p>
-        </w:tc>
-        <w:tc>
-          <w:tcPr>
-            <w:tcW w:w="1918" w:type="dxa"/>
+            <w:tcW w:w="950" w:type="dxa"/>
+            <w:tcBorders>
+              <w:left w:val="single" w:sz="4" w:space="0" w:color="000000"/>
+              <w:bottom w:val="single" w:sz="4" w:space="0" w:color="000000"/>
+            </w:tcBorders>
+          </w:tcPr>
+          <w:p>
+            <w:pPr>
+              <w:pStyle w:val="Contenidodelatabla"/>
+              <w:widowControl w:val="false"/>
+              <w:rPr>
+                <w:sz w:val="28"/>
+                <w:szCs w:val="28"/>
+              </w:rPr>
+            </w:pPr>
+            <w:r>
+              <w:rPr>
+                <w:sz w:val="28"/>
+                <w:szCs w:val="28"/>
+              </w:rPr>
+            </w:r>
+          </w:p>
+        </w:tc>
+        <w:tc>
+          <w:tcPr>
+            <w:tcW w:w="983" w:type="dxa"/>
             <w:tcBorders>
               <w:left w:val="single" w:sz="4" w:space="0" w:color="000000"/>
               <w:bottom w:val="single" w:sz="4" w:space="0" w:color="000000"/>
@@ -1278,10 +1483,16 @@
             <w:pPr>
               <w:pStyle w:val="Contenidodelatabla"/>
               <w:widowControl w:val="false"/>
-              <w:rPr/>
-            </w:pPr>
-            <w:r>
-              <w:rPr/>
+              <w:rPr>
+                <w:sz w:val="28"/>
+                <w:szCs w:val="28"/>
+              </w:rPr>
+            </w:pPr>
+            <w:r>
+              <w:rPr>
+                <w:sz w:val="28"/>
+                <w:szCs w:val="28"/>
+              </w:rPr>
             </w:r>
           </w:p>
         </w:tc>
@@ -1290,7 +1501,7 @@
         <w:trPr/>
         <w:tc>
           <w:tcPr>
-            <w:tcW w:w="9971" w:type="dxa"/>
+            <w:tcW w:w="9983" w:type="dxa"/>
             <w:gridSpan w:val="4"/>
             <w:tcBorders>
               <w:left w:val="single" w:sz="4" w:space="0" w:color="000000"/>
@@ -1302,14 +1513,23 @@
             <w:pPr>
               <w:pStyle w:val="Contenidodelatabla"/>
               <w:widowControl w:val="false"/>
-              <w:rPr/>
-            </w:pPr>
-            <w:r>
-              <w:rPr/>
+              <w:rPr>
+                <w:sz w:val="36"/>
+                <w:szCs w:val="36"/>
+              </w:rPr>
+            </w:pPr>
+            <w:r>
+              <w:rPr>
+                <w:sz w:val="36"/>
+                <w:szCs w:val="36"/>
+              </w:rPr>
               <w:t xml:space="preserve"> </w:t>
             </w:r>
             <w:r>
-              <w:rPr/>
+              <w:rPr>
+                <w:sz w:val="36"/>
+                <w:szCs w:val="36"/>
+              </w:rPr>
               <w:t>(Verbo)</w:t>
             </w:r>
           </w:p>
@@ -1319,7 +1539,7 @@
         <w:trPr/>
         <w:tc>
           <w:tcPr>
-            <w:tcW w:w="9971" w:type="dxa"/>
+            <w:tcW w:w="9983" w:type="dxa"/>
             <w:gridSpan w:val="4"/>
             <w:tcBorders>
               <w:left w:val="single" w:sz="4" w:space="0" w:color="000000"/>
@@ -1331,10 +1551,16 @@
             <w:pPr>
               <w:pStyle w:val="Contenidodelatabla"/>
               <w:widowControl w:val="false"/>
-              <w:rPr/>
-            </w:pPr>
-            <w:r>
-              <w:rPr/>
+              <w:rPr>
+                <w:sz w:val="36"/>
+                <w:szCs w:val="36"/>
+              </w:rPr>
+            </w:pPr>
+            <w:r>
+              <w:rPr>
+                <w:sz w:val="36"/>
+                <w:szCs w:val="36"/>
+              </w:rPr>
               <w:t>(Sujeto)</w:t>
             </w:r>
           </w:p>
@@ -1344,77 +1570,101 @@
         <w:trPr/>
         <w:tc>
           <w:tcPr>
-            <w:tcW w:w="854" w:type="dxa"/>
-            <w:tcBorders>
-              <w:left w:val="single" w:sz="4" w:space="0" w:color="000000"/>
-              <w:bottom w:val="single" w:sz="4" w:space="0" w:color="000000"/>
-            </w:tcBorders>
-          </w:tcPr>
-          <w:p>
-            <w:pPr>
-              <w:pStyle w:val="Contenidodelatabla"/>
-              <w:widowControl w:val="false"/>
-              <w:rPr/>
-            </w:pPr>
-            <w:r>
-              <w:rPr/>
+            <w:tcW w:w="853" w:type="dxa"/>
+            <w:tcBorders>
+              <w:left w:val="single" w:sz="4" w:space="0" w:color="000000"/>
+              <w:bottom w:val="single" w:sz="4" w:space="0" w:color="000000"/>
+            </w:tcBorders>
+          </w:tcPr>
+          <w:p>
+            <w:pPr>
+              <w:pStyle w:val="Contenidodelatabla"/>
+              <w:widowControl w:val="false"/>
+              <w:rPr>
+                <w:sz w:val="36"/>
+                <w:szCs w:val="36"/>
+              </w:rPr>
+            </w:pPr>
+            <w:r>
+              <w:rPr>
+                <w:sz w:val="36"/>
+                <w:szCs w:val="36"/>
+              </w:rPr>
               <w:t>5.</w:t>
             </w:r>
           </w:p>
         </w:tc>
         <w:tc>
           <w:tcPr>
-            <w:tcW w:w="5593" w:type="dxa"/>
-            <w:tcBorders>
-              <w:left w:val="single" w:sz="4" w:space="0" w:color="000000"/>
-              <w:bottom w:val="single" w:sz="4" w:space="0" w:color="000000"/>
-            </w:tcBorders>
-          </w:tcPr>
-          <w:p>
-            <w:pPr>
-              <w:pStyle w:val="Contenidodelatabla"/>
-              <w:widowControl w:val="false"/>
-              <w:rPr/>
-            </w:pPr>
-            <w:r>
-              <w:rPr/>
+            <w:tcW w:w="7197" w:type="dxa"/>
+            <w:tcBorders>
+              <w:left w:val="single" w:sz="4" w:space="0" w:color="000000"/>
+              <w:bottom w:val="single" w:sz="4" w:space="0" w:color="000000"/>
+            </w:tcBorders>
+          </w:tcPr>
+          <w:p>
+            <w:pPr>
+              <w:pStyle w:val="Contenidodelatabla"/>
+              <w:widowControl w:val="false"/>
+              <w:rPr>
+                <w:sz w:val="36"/>
+                <w:szCs w:val="36"/>
+              </w:rPr>
+            </w:pPr>
+            <w:r>
+              <w:rPr>
+                <w:sz w:val="36"/>
+                <w:szCs w:val="36"/>
+              </w:rPr>
               <w:t xml:space="preserve">El invierno </w:t>
             </w:r>
             <w:r>
               <w:rPr>
                 <w:b/>
                 <w:bCs/>
+                <w:color w:val="C9211E"/>
+                <w:sz w:val="36"/>
+                <w:szCs w:val="36"/>
               </w:rPr>
               <w:t>deterioramos</w:t>
             </w:r>
             <w:r>
-              <w:rPr/>
+              <w:rPr>
+                <w:sz w:val="36"/>
+                <w:szCs w:val="36"/>
+              </w:rPr>
               <w:t xml:space="preserve"> las vías de la vereda</w:t>
             </w:r>
           </w:p>
         </w:tc>
         <w:tc>
           <w:tcPr>
-            <w:tcW w:w="1606" w:type="dxa"/>
-            <w:tcBorders>
-              <w:left w:val="single" w:sz="4" w:space="0" w:color="000000"/>
-              <w:bottom w:val="single" w:sz="4" w:space="0" w:color="000000"/>
-            </w:tcBorders>
-          </w:tcPr>
-          <w:p>
-            <w:pPr>
-              <w:pStyle w:val="Contenidodelatabla"/>
-              <w:widowControl w:val="false"/>
-              <w:rPr/>
-            </w:pPr>
-            <w:r>
-              <w:rPr/>
-            </w:r>
-          </w:p>
-        </w:tc>
-        <w:tc>
-          <w:tcPr>
-            <w:tcW w:w="1918" w:type="dxa"/>
+            <w:tcW w:w="950" w:type="dxa"/>
+            <w:tcBorders>
+              <w:left w:val="single" w:sz="4" w:space="0" w:color="000000"/>
+              <w:bottom w:val="single" w:sz="4" w:space="0" w:color="000000"/>
+            </w:tcBorders>
+          </w:tcPr>
+          <w:p>
+            <w:pPr>
+              <w:pStyle w:val="Contenidodelatabla"/>
+              <w:widowControl w:val="false"/>
+              <w:rPr>
+                <w:sz w:val="28"/>
+                <w:szCs w:val="28"/>
+              </w:rPr>
+            </w:pPr>
+            <w:r>
+              <w:rPr>
+                <w:sz w:val="28"/>
+                <w:szCs w:val="28"/>
+              </w:rPr>
+            </w:r>
+          </w:p>
+        </w:tc>
+        <w:tc>
+          <w:tcPr>
+            <w:tcW w:w="983" w:type="dxa"/>
             <w:tcBorders>
               <w:left w:val="single" w:sz="4" w:space="0" w:color="000000"/>
               <w:bottom w:val="single" w:sz="4" w:space="0" w:color="000000"/>
@@ -1425,10 +1675,16 @@
             <w:pPr>
               <w:pStyle w:val="Contenidodelatabla"/>
               <w:widowControl w:val="false"/>
-              <w:rPr/>
-            </w:pPr>
-            <w:r>
-              <w:rPr/>
+              <w:rPr>
+                <w:sz w:val="28"/>
+                <w:szCs w:val="28"/>
+              </w:rPr>
+            </w:pPr>
+            <w:r>
+              <w:rPr>
+                <w:sz w:val="28"/>
+                <w:szCs w:val="28"/>
+              </w:rPr>
             </w:r>
           </w:p>
         </w:tc>
@@ -1437,7 +1693,7 @@
         <w:trPr/>
         <w:tc>
           <w:tcPr>
-            <w:tcW w:w="9971" w:type="dxa"/>
+            <w:tcW w:w="9983" w:type="dxa"/>
             <w:gridSpan w:val="4"/>
             <w:tcBorders>
               <w:left w:val="single" w:sz="4" w:space="0" w:color="000000"/>
@@ -1449,11 +1705,31 @@
             <w:pPr>
               <w:pStyle w:val="Contenidodelatabla"/>
               <w:widowControl w:val="false"/>
-              <w:rPr/>
-            </w:pPr>
-            <w:r>
-              <w:rPr/>
-              <w:t>(Verbo)</w:t>
+              <w:rPr>
+                <w:sz w:val="36"/>
+                <w:szCs w:val="36"/>
+              </w:rPr>
+            </w:pPr>
+            <w:r>
+              <w:rPr>
+                <w:sz w:val="36"/>
+                <w:szCs w:val="36"/>
+              </w:rPr>
+              <w:t>(</w:t>
+            </w:r>
+            <w:r>
+              <w:rPr>
+                <w:sz w:val="36"/>
+                <w:szCs w:val="36"/>
+              </w:rPr>
+              <w:t>_____</w:t>
+            </w:r>
+            <w:r>
+              <w:rPr>
+                <w:sz w:val="36"/>
+                <w:szCs w:val="36"/>
+              </w:rPr>
+              <w:t>)</w:t>
             </w:r>
           </w:p>
         </w:tc>
@@ -1462,8 +1738,101 @@
         <w:trPr/>
         <w:tc>
           <w:tcPr>
-            <w:tcW w:w="9971" w:type="dxa"/>
-            <w:gridSpan w:val="4"/>
+            <w:tcW w:w="853" w:type="dxa"/>
+            <w:tcBorders>
+              <w:left w:val="single" w:sz="4" w:space="0" w:color="000000"/>
+              <w:bottom w:val="single" w:sz="4" w:space="0" w:color="000000"/>
+            </w:tcBorders>
+          </w:tcPr>
+          <w:p>
+            <w:pPr>
+              <w:pStyle w:val="Contenidodelatabla"/>
+              <w:widowControl w:val="false"/>
+              <w:rPr>
+                <w:sz w:val="36"/>
+                <w:szCs w:val="36"/>
+              </w:rPr>
+            </w:pPr>
+            <w:r>
+              <w:rPr>
+                <w:sz w:val="36"/>
+                <w:szCs w:val="36"/>
+              </w:rPr>
+              <w:t xml:space="preserve">6. </w:t>
+            </w:r>
+          </w:p>
+        </w:tc>
+        <w:tc>
+          <w:tcPr>
+            <w:tcW w:w="7197" w:type="dxa"/>
+            <w:tcBorders>
+              <w:left w:val="single" w:sz="4" w:space="0" w:color="000000"/>
+              <w:bottom w:val="single" w:sz="4" w:space="0" w:color="000000"/>
+            </w:tcBorders>
+          </w:tcPr>
+          <w:p>
+            <w:pPr>
+              <w:pStyle w:val="Contenidodelatabla"/>
+              <w:widowControl w:val="false"/>
+              <w:rPr>
+                <w:sz w:val="36"/>
+                <w:szCs w:val="36"/>
+              </w:rPr>
+            </w:pPr>
+            <w:r>
+              <w:rPr>
+                <w:sz w:val="36"/>
+                <w:szCs w:val="36"/>
+              </w:rPr>
+              <w:t xml:space="preserve">Los perros </w:t>
+            </w:r>
+            <w:r>
+              <w:rPr>
+                <w:b/>
+                <w:bCs/>
+                <w:color w:val="C9211E"/>
+                <w:sz w:val="36"/>
+                <w:szCs w:val="36"/>
+              </w:rPr>
+              <w:t>invade</w:t>
+            </w:r>
+            <w:r>
+              <w:rPr>
+                <w:sz w:val="36"/>
+                <w:szCs w:val="36"/>
+              </w:rPr>
+              <w:t xml:space="preserve"> los predios de la institución</w:t>
+            </w:r>
+          </w:p>
+        </w:tc>
+        <w:tc>
+          <w:tcPr>
+            <w:tcW w:w="950" w:type="dxa"/>
+            <w:tcBorders>
+              <w:left w:val="single" w:sz="4" w:space="0" w:color="000000"/>
+              <w:bottom w:val="single" w:sz="4" w:space="0" w:color="000000"/>
+            </w:tcBorders>
+          </w:tcPr>
+          <w:p>
+            <w:pPr>
+              <w:pStyle w:val="Contenidodelatabla"/>
+              <w:widowControl w:val="false"/>
+              <w:rPr>
+                <w:sz w:val="28"/>
+                <w:szCs w:val="28"/>
+              </w:rPr>
+            </w:pPr>
+            <w:r>
+              <w:rPr>
+                <w:sz w:val="28"/>
+                <w:szCs w:val="28"/>
+              </w:rPr>
+            </w:r>
+          </w:p>
+        </w:tc>
+        <w:tc>
+          <w:tcPr>
+            <w:tcW w:w="983" w:type="dxa"/>
             <w:tcBorders>
               <w:left w:val="single" w:sz="4" w:space="0" w:color="000000"/>
               <w:bottom w:val="single" w:sz="4" w:space="0" w:color="000000"/>
@@ -1474,11 +1843,16 @@
             <w:pPr>
               <w:pStyle w:val="Contenidodelatabla"/>
               <w:widowControl w:val="false"/>
-              <w:rPr/>
-            </w:pPr>
-            <w:r>
-              <w:rPr/>
-              <w:t>(Sujeto)</w:t>
+              <w:rPr>
+                <w:sz w:val="28"/>
+                <w:szCs w:val="28"/>
+              </w:rPr>
+            </w:pPr>
+            <w:r>
+              <w:rPr>
+                <w:sz w:val="28"/>
+                <w:szCs w:val="28"/>
+              </w:rPr>
             </w:r>
           </w:p>
         </w:tc>
@@ -1487,77 +1861,8 @@
         <w:trPr/>
         <w:tc>
           <w:tcPr>
-            <w:tcW w:w="854" w:type="dxa"/>
-            <w:tcBorders>
-              <w:left w:val="single" w:sz="4" w:space="0" w:color="000000"/>
-              <w:bottom w:val="single" w:sz="4" w:space="0" w:color="000000"/>
-            </w:tcBorders>
-          </w:tcPr>
-          <w:p>
-            <w:pPr>
-              <w:pStyle w:val="Contenidodelatabla"/>
-              <w:widowControl w:val="false"/>
-              <w:rPr/>
-            </w:pPr>
-            <w:r>
-              <w:rPr/>
-              <w:t xml:space="preserve">6. </w:t>
-            </w:r>
-          </w:p>
-        </w:tc>
-        <w:tc>
-          <w:tcPr>
-            <w:tcW w:w="5593" w:type="dxa"/>
-            <w:tcBorders>
-              <w:left w:val="single" w:sz="4" w:space="0" w:color="000000"/>
-              <w:bottom w:val="single" w:sz="4" w:space="0" w:color="000000"/>
-            </w:tcBorders>
-          </w:tcPr>
-          <w:p>
-            <w:pPr>
-              <w:pStyle w:val="Contenidodelatabla"/>
-              <w:widowControl w:val="false"/>
-              <w:rPr/>
-            </w:pPr>
-            <w:r>
-              <w:rPr/>
-              <w:t xml:space="preserve">Los perros </w:t>
-            </w:r>
-            <w:r>
-              <w:rPr>
-                <w:b/>
-                <w:bCs/>
-              </w:rPr>
-              <w:t>invaden</w:t>
-            </w:r>
-            <w:r>
-              <w:rPr/>
-              <w:t xml:space="preserve"> los predios de la institución</w:t>
-            </w:r>
-          </w:p>
-        </w:tc>
-        <w:tc>
-          <w:tcPr>
-            <w:tcW w:w="1606" w:type="dxa"/>
-            <w:tcBorders>
-              <w:left w:val="single" w:sz="4" w:space="0" w:color="000000"/>
-              <w:bottom w:val="single" w:sz="4" w:space="0" w:color="000000"/>
-            </w:tcBorders>
-          </w:tcPr>
-          <w:p>
-            <w:pPr>
-              <w:pStyle w:val="Contenidodelatabla"/>
-              <w:widowControl w:val="false"/>
-              <w:rPr/>
-            </w:pPr>
-            <w:r>
-              <w:rPr/>
-            </w:r>
-          </w:p>
-        </w:tc>
-        <w:tc>
-          <w:tcPr>
-            <w:tcW w:w="1918" w:type="dxa"/>
+            <w:tcW w:w="9983" w:type="dxa"/>
+            <w:gridSpan w:val="4"/>
             <w:tcBorders>
               <w:left w:val="single" w:sz="4" w:space="0" w:color="000000"/>
               <w:bottom w:val="single" w:sz="4" w:space="0" w:color="000000"/>
@@ -1568,10 +1873,17 @@
             <w:pPr>
               <w:pStyle w:val="Contenidodelatabla"/>
               <w:widowControl w:val="false"/>
-              <w:rPr/>
-            </w:pPr>
-            <w:r>
-              <w:rPr/>
+              <w:rPr>
+                <w:sz w:val="36"/>
+                <w:szCs w:val="36"/>
+              </w:rPr>
+            </w:pPr>
+            <w:r>
+              <w:rPr>
+                <w:sz w:val="36"/>
+                <w:szCs w:val="36"/>
+              </w:rPr>
+              <w:t>(Verbo)</w:t>
             </w:r>
           </w:p>
         </w:tc>
@@ -1580,7 +1892,7 @@
         <w:trPr/>
         <w:tc>
           <w:tcPr>
-            <w:tcW w:w="9971" w:type="dxa"/>
+            <w:tcW w:w="9983" w:type="dxa"/>
             <w:gridSpan w:val="4"/>
             <w:tcBorders>
               <w:left w:val="single" w:sz="4" w:space="0" w:color="000000"/>
@@ -1592,36 +1904,17 @@
             <w:pPr>
               <w:pStyle w:val="Contenidodelatabla"/>
               <w:widowControl w:val="false"/>
-              <w:rPr/>
-            </w:pPr>
-            <w:r>
-              <w:rPr/>
-              <w:t>(Verbo)</w:t>
-            </w:r>
-          </w:p>
-        </w:tc>
-      </w:tr>
-      <w:tr>
-        <w:trPr/>
-        <w:tc>
-          <w:tcPr>
-            <w:tcW w:w="9971" w:type="dxa"/>
-            <w:gridSpan w:val="4"/>
-            <w:tcBorders>
-              <w:left w:val="single" w:sz="4" w:space="0" w:color="000000"/>
-              <w:bottom w:val="single" w:sz="4" w:space="0" w:color="000000"/>
-              <w:right w:val="single" w:sz="4" w:space="0" w:color="000000"/>
-            </w:tcBorders>
-          </w:tcPr>
-          <w:p>
-            <w:pPr>
-              <w:pStyle w:val="Contenidodelatabla"/>
-              <w:widowControl w:val="false"/>
-              <w:rPr/>
-            </w:pPr>
-            <w:r>
-              <w:rPr/>
-              <w:t>(Verbo)</w:t>
+              <w:rPr>
+                <w:sz w:val="36"/>
+                <w:szCs w:val="36"/>
+              </w:rPr>
+            </w:pPr>
+            <w:r>
+              <w:rPr>
+                <w:sz w:val="36"/>
+                <w:szCs w:val="36"/>
+              </w:rPr>
+              <w:t>(Sujeto)</w:t>
             </w:r>
           </w:p>
         </w:tc>
@@ -1659,6 +1952,23 @@
           <w:sz w:val="64"/>
           <w:szCs w:val="64"/>
         </w:rPr>
+      </w:r>
+    </w:p>
+    <w:p>
+      <w:pPr>
+        <w:pStyle w:val="Normal"/>
+        <w:bidi w:val="0"/>
+        <w:jc w:val="left"/>
+        <w:rPr>
+          <w:sz w:val="64"/>
+          <w:szCs w:val="64"/>
+        </w:rPr>
+      </w:pPr>
+      <w:r>
+        <w:rPr>
+          <w:sz w:val="64"/>
+          <w:szCs w:val="64"/>
+        </w:rPr>
         <w:t>¿Cuál es el núcleo de de un sujeto?</w:t>
       </w:r>
     </w:p>
@@ -1905,6 +2215,51 @@
           <w:sz w:val="64"/>
           <w:szCs w:val="64"/>
         </w:rPr>
+        <w:drawing>
+          <wp:anchor behindDoc="0" distT="0" distB="0" distL="0" distR="0" simplePos="0" locked="0" layoutInCell="0" allowOverlap="1" relativeHeight="2">
+            <wp:simplePos x="0" y="0"/>
+            <wp:positionH relativeFrom="column">
+              <wp:align>center</wp:align>
+            </wp:positionH>
+            <wp:positionV relativeFrom="paragraph">
+              <wp:posOffset>635</wp:posOffset>
+            </wp:positionV>
+            <wp:extent cx="6229985" cy="2381250"/>
+            <wp:effectExtent l="0" t="0" r="0" b="0"/>
+            <wp:wrapSquare wrapText="largest"/>
+            <wp:docPr id="1" name="Imagen1" descr=""/>
+            <wp:cNvGraphicFramePr>
+              <a:graphicFrameLocks xmlns:a="http://schemas.openxmlformats.org/drawingml/2006/main" noChangeAspect="1"/>
+            </wp:cNvGraphicFramePr>
+            <a:graphic xmlns:a="http://schemas.openxmlformats.org/drawingml/2006/main">
+              <a:graphicData uri="http://schemas.openxmlformats.org/drawingml/2006/picture">
+                <pic:pic xmlns:pic="http://schemas.openxmlformats.org/drawingml/2006/picture">
+                  <pic:nvPicPr>
+                    <pic:cNvPr id="1" name="Imagen1" descr=""/>
+                    <pic:cNvPicPr>
+                      <a:picLocks noChangeAspect="1" noChangeArrowheads="1"/>
+                    </pic:cNvPicPr>
+                  </pic:nvPicPr>
+                  <pic:blipFill>
+                    <a:blip r:embed="rId2"/>
+                    <a:stretch>
+                      <a:fillRect/>
+                    </a:stretch>
+                  </pic:blipFill>
+                  <pic:spPr bwMode="auto">
+                    <a:xfrm>
+                      <a:off x="0" y="0"/>
+                      <a:ext cx="6229985" cy="2381250"/>
+                    </a:xfrm>
+                    <a:prstGeom prst="rect">
+                      <a:avLst/>
+                    </a:prstGeom>
+                  </pic:spPr>
+                </pic:pic>
+              </a:graphicData>
+            </a:graphic>
+          </wp:anchor>
+        </w:drawing>
       </w:r>
     </w:p>
     <w:tbl>
@@ -1921,16 +2276,16 @@
         </w:tblCellMar>
       </w:tblPr>
       <w:tblGrid>
-        <w:gridCol w:w="580"/>
-        <w:gridCol w:w="7867"/>
-        <w:gridCol w:w="710"/>
+        <w:gridCol w:w="579"/>
+        <w:gridCol w:w="7868"/>
+        <w:gridCol w:w="709"/>
         <w:gridCol w:w="823"/>
       </w:tblGrid>
       <w:tr>
         <w:trPr/>
         <w:tc>
           <w:tcPr>
-            <w:tcW w:w="580" w:type="dxa"/>
+            <w:tcW w:w="579" w:type="dxa"/>
             <w:tcBorders>
               <w:top w:val="single" w:sz="4" w:space="0" w:color="000000"/>
               <w:left w:val="single" w:sz="4" w:space="0" w:color="000000"/>
@@ -1950,7 +2305,7 @@
         </w:tc>
         <w:tc>
           <w:tcPr>
-            <w:tcW w:w="7867" w:type="dxa"/>
+            <w:tcW w:w="7868" w:type="dxa"/>
             <w:tcBorders>
               <w:top w:val="single" w:sz="4" w:space="0" w:color="000000"/>
               <w:left w:val="single" w:sz="4" w:space="0" w:color="000000"/>
@@ -1982,7 +2337,7 @@
         </w:tc>
         <w:tc>
           <w:tcPr>
-            <w:tcW w:w="710" w:type="dxa"/>
+            <w:tcW w:w="709" w:type="dxa"/>
             <w:tcBorders>
               <w:top w:val="single" w:sz="4" w:space="0" w:color="000000"/>
               <w:left w:val="single" w:sz="4" w:space="0" w:color="000000"/>
@@ -2042,7 +2397,7 @@
         <w:trPr/>
         <w:tc>
           <w:tcPr>
-            <w:tcW w:w="580" w:type="dxa"/>
+            <w:tcW w:w="579" w:type="dxa"/>
             <w:tcBorders>
               <w:left w:val="single" w:sz="4" w:space="0" w:color="000000"/>
               <w:bottom w:val="single" w:sz="4" w:space="0" w:color="000000"/>
@@ -2063,7 +2418,7 @@
         </w:tc>
         <w:tc>
           <w:tcPr>
-            <w:tcW w:w="7867" w:type="dxa"/>
+            <w:tcW w:w="7868" w:type="dxa"/>
             <w:tcBorders>
               <w:left w:val="single" w:sz="4" w:space="0" w:color="000000"/>
               <w:bottom w:val="single" w:sz="4" w:space="0" w:color="000000"/>
@@ -2091,7 +2446,7 @@
         </w:tc>
         <w:tc>
           <w:tcPr>
-            <w:tcW w:w="710" w:type="dxa"/>
+            <w:tcW w:w="709" w:type="dxa"/>
             <w:tcBorders>
               <w:left w:val="single" w:sz="4" w:space="0" w:color="000000"/>
               <w:bottom w:val="single" w:sz="4" w:space="0" w:color="000000"/>
@@ -2133,7 +2488,7 @@
         <w:trPr/>
         <w:tc>
           <w:tcPr>
-            <w:tcW w:w="580" w:type="dxa"/>
+            <w:tcW w:w="579" w:type="dxa"/>
             <w:tcBorders>
               <w:left w:val="single" w:sz="4" w:space="0" w:color="000000"/>
               <w:bottom w:val="single" w:sz="4" w:space="0" w:color="000000"/>
@@ -2154,7 +2509,7 @@
         </w:tc>
         <w:tc>
           <w:tcPr>
-            <w:tcW w:w="7867" w:type="dxa"/>
+            <w:tcW w:w="7868" w:type="dxa"/>
             <w:tcBorders>
               <w:left w:val="single" w:sz="4" w:space="0" w:color="000000"/>
               <w:bottom w:val="single" w:sz="4" w:space="0" w:color="000000"/>
@@ -2182,7 +2537,7 @@
         </w:tc>
         <w:tc>
           <w:tcPr>
-            <w:tcW w:w="710" w:type="dxa"/>
+            <w:tcW w:w="709" w:type="dxa"/>
             <w:tcBorders>
               <w:left w:val="single" w:sz="4" w:space="0" w:color="000000"/>
               <w:bottom w:val="single" w:sz="4" w:space="0" w:color="000000"/>
@@ -2224,7 +2579,7 @@
         <w:trPr/>
         <w:tc>
           <w:tcPr>
-            <w:tcW w:w="580" w:type="dxa"/>
+            <w:tcW w:w="579" w:type="dxa"/>
             <w:tcBorders>
               <w:left w:val="single" w:sz="4" w:space="0" w:color="000000"/>
               <w:bottom w:val="single" w:sz="4" w:space="0" w:color="000000"/>
@@ -2245,7 +2600,7 @@
         </w:tc>
         <w:tc>
           <w:tcPr>
-            <w:tcW w:w="7867" w:type="dxa"/>
+            <w:tcW w:w="7868" w:type="dxa"/>
             <w:tcBorders>
               <w:left w:val="single" w:sz="4" w:space="0" w:color="000000"/>
               <w:bottom w:val="single" w:sz="4" w:space="0" w:color="000000"/>
@@ -2273,7 +2628,7 @@
         </w:tc>
         <w:tc>
           <w:tcPr>
-            <w:tcW w:w="710" w:type="dxa"/>
+            <w:tcW w:w="709" w:type="dxa"/>
             <w:tcBorders>
               <w:left w:val="single" w:sz="4" w:space="0" w:color="000000"/>
               <w:bottom w:val="single" w:sz="4" w:space="0" w:color="000000"/>
@@ -2315,7 +2670,7 @@
         <w:trPr/>
         <w:tc>
           <w:tcPr>
-            <w:tcW w:w="580" w:type="dxa"/>
+            <w:tcW w:w="579" w:type="dxa"/>
             <w:tcBorders>
               <w:left w:val="single" w:sz="4" w:space="0" w:color="000000"/>
               <w:bottom w:val="single" w:sz="4" w:space="0" w:color="000000"/>
@@ -2336,7 +2691,7 @@
         </w:tc>
         <w:tc>
           <w:tcPr>
-            <w:tcW w:w="7867" w:type="dxa"/>
+            <w:tcW w:w="7868" w:type="dxa"/>
             <w:tcBorders>
               <w:left w:val="single" w:sz="4" w:space="0" w:color="000000"/>
               <w:bottom w:val="single" w:sz="4" w:space="0" w:color="000000"/>
@@ -2364,7 +2719,7 @@
         </w:tc>
         <w:tc>
           <w:tcPr>
-            <w:tcW w:w="710" w:type="dxa"/>
+            <w:tcW w:w="709" w:type="dxa"/>
             <w:tcBorders>
               <w:left w:val="single" w:sz="4" w:space="0" w:color="000000"/>
               <w:bottom w:val="single" w:sz="4" w:space="0" w:color="000000"/>

</xml_diff>